<commit_message>
Modificación en búfer de entrada.
</commit_message>
<xml_diff>
--- a/Docs/Detalle PCB Bufer.docx
+++ b/Docs/Detalle PCB Bufer.docx
@@ -21,7 +21,16 @@
         <w:jc w:val="right"/>
       </w:pPr>
       <w:r>
-        <w:t>GFC, julio 2024.</w:t>
+        <w:t xml:space="preserve">GFC, </w:t>
+      </w:r>
+      <w:r>
+        <w:rPr>
+          <w:highlight w:val="yellow"/>
+        </w:rPr>
+        <w:t>septiembre</w:t>
+      </w:r>
+      <w:r>
+        <w:t xml:space="preserve"> 2024.</w:t>
       </w:r>
     </w:p>
     <w:p>
@@ -84,10 +93,10 @@
           <w:noProof/>
         </w:rPr>
         <w:drawing>
-          <wp:inline distT="0" distB="0" distL="0" distR="0" wp14:anchorId="246CB9A5" wp14:editId="0B97939B">
-            <wp:extent cx="5731510" cy="3112770"/>
-            <wp:effectExtent l="0" t="0" r="2540" b="0"/>
-            <wp:docPr id="1461536784" name="Imagen 1" descr="Esquemático&#10;&#10;Descripción generada automáticamente con confianza media"/>
+          <wp:inline distT="0" distB="0" distL="0" distR="0" wp14:anchorId="362D1526" wp14:editId="62A9B340">
+            <wp:extent cx="5731510" cy="3256280"/>
+            <wp:effectExtent l="0" t="0" r="2540" b="1270"/>
+            <wp:docPr id="305396176" name="Imagen 1" descr="Diagrama, Esquemático&#10;&#10;Descripción generada automáticamente"/>
             <wp:cNvGraphicFramePr>
               <a:graphicFrameLocks xmlns:a="http://schemas.openxmlformats.org/drawingml/2006/main" noChangeAspect="1"/>
             </wp:cNvGraphicFramePr>
@@ -95,7 +104,7 @@
               <a:graphicData uri="http://schemas.openxmlformats.org/drawingml/2006/picture">
                 <pic:pic xmlns:pic="http://schemas.openxmlformats.org/drawingml/2006/picture">
                   <pic:nvPicPr>
-                    <pic:cNvPr id="1461536784" name="Imagen 1" descr="Esquemático&#10;&#10;Descripción generada automáticamente con confianza media"/>
+                    <pic:cNvPr id="305396176" name="Imagen 1" descr="Diagrama, Esquemático&#10;&#10;Descripción generada automáticamente"/>
                     <pic:cNvPicPr/>
                   </pic:nvPicPr>
                   <pic:blipFill>
@@ -113,7 +122,7 @@
                   <pic:spPr>
                     <a:xfrm>
                       <a:off x="0" y="0"/>
-                      <a:ext cx="5731510" cy="3112770"/>
+                      <a:ext cx="5731510" cy="3256280"/>
                     </a:xfrm>
                     <a:prstGeom prst="rect">
                       <a:avLst/>
@@ -139,7 +148,19 @@
         <w:t>Figura 1.</w:t>
       </w:r>
       <w:r>
-        <w:t xml:space="preserve"> Esquemático del circuito búfer de entrada.</w:t>
+        <w:t xml:space="preserve"> Esquemático del circuito búfer de entrada</w:t>
+      </w:r>
+      <w:r>
+        <w:t xml:space="preserve"> con </w:t>
+      </w:r>
+      <w:r>
+        <w:rPr>
+          <w:highlight w:val="yellow"/>
+        </w:rPr>
+        <w:t>TL07x</w:t>
+      </w:r>
+      <w:r>
+        <w:t>.</w:t>
       </w:r>
     </w:p>
     <w:p>
@@ -299,6 +320,18 @@
       <w:r>
         <w:t xml:space="preserve"> Enumeración de cada componente utilizado</w:t>
       </w:r>
+      <w:r>
+        <w:t xml:space="preserve"> (</w:t>
+      </w:r>
+      <w:r>
+        <w:rPr>
+          <w:highlight w:val="yellow"/>
+        </w:rPr>
+        <w:t>versión septiembre</w:t>
+      </w:r>
+      <w:r>
+        <w:t xml:space="preserve">). </w:t>
+      </w:r>
     </w:p>
     <w:tbl>
       <w:tblPr>
@@ -319,12 +352,6 @@
         <w:gridCol w:w="908"/>
       </w:tblGrid>
       <w:tr>
-        <w:tblPrEx>
-          <w:tblCellMar>
-            <w:top w:w="0" w:type="dxa"/>
-            <w:bottom w:w="0" w:type="dxa"/>
-          </w:tblCellMar>
-        </w:tblPrEx>
         <w:trPr>
           <w:trHeight w:val="315"/>
         </w:trPr>
@@ -505,12 +532,6 @@
         </w:tc>
       </w:tr>
       <w:tr>
-        <w:tblPrEx>
-          <w:tblCellMar>
-            <w:top w:w="0" w:type="dxa"/>
-            <w:bottom w:w="0" w:type="dxa"/>
-          </w:tblCellMar>
-        </w:tblPrEx>
         <w:trPr>
           <w:trHeight w:val="315"/>
         </w:trPr>
@@ -673,12 +694,6 @@
         </w:tc>
       </w:tr>
       <w:tr>
-        <w:tblPrEx>
-          <w:tblCellMar>
-            <w:top w:w="0" w:type="dxa"/>
-            <w:bottom w:w="0" w:type="dxa"/>
-          </w:tblCellMar>
-        </w:tblPrEx>
         <w:trPr>
           <w:trHeight w:val="315"/>
         </w:trPr>
@@ -844,12 +859,6 @@
         </w:tc>
       </w:tr>
       <w:tr>
-        <w:tblPrEx>
-          <w:tblCellMar>
-            <w:top w:w="0" w:type="dxa"/>
-            <w:bottom w:w="0" w:type="dxa"/>
-          </w:tblCellMar>
-        </w:tblPrEx>
         <w:trPr>
           <w:trHeight w:val="315"/>
         </w:trPr>
@@ -1015,12 +1024,6 @@
         </w:tc>
       </w:tr>
       <w:tr>
-        <w:tblPrEx>
-          <w:tblCellMar>
-            <w:top w:w="0" w:type="dxa"/>
-            <w:bottom w:w="0" w:type="dxa"/>
-          </w:tblCellMar>
-        </w:tblPrEx>
         <w:trPr>
           <w:trHeight w:val="315"/>
         </w:trPr>
@@ -1186,12 +1189,6 @@
         </w:tc>
       </w:tr>
       <w:tr>
-        <w:tblPrEx>
-          <w:tblCellMar>
-            <w:top w:w="0" w:type="dxa"/>
-            <w:bottom w:w="0" w:type="dxa"/>
-          </w:tblCellMar>
-        </w:tblPrEx>
         <w:trPr>
           <w:trHeight w:val="315"/>
         </w:trPr>
@@ -1357,12 +1354,6 @@
         </w:tc>
       </w:tr>
       <w:tr>
-        <w:tblPrEx>
-          <w:tblCellMar>
-            <w:top w:w="0" w:type="dxa"/>
-            <w:bottom w:w="0" w:type="dxa"/>
-          </w:tblCellMar>
-        </w:tblPrEx>
         <w:trPr>
           <w:trHeight w:val="315"/>
         </w:trPr>
@@ -1528,12 +1519,6 @@
         </w:tc>
       </w:tr>
       <w:tr>
-        <w:tblPrEx>
-          <w:tblCellMar>
-            <w:top w:w="0" w:type="dxa"/>
-            <w:bottom w:w="0" w:type="dxa"/>
-          </w:tblCellMar>
-        </w:tblPrEx>
         <w:trPr>
           <w:trHeight w:val="315"/>
         </w:trPr>
@@ -1699,12 +1684,6 @@
         </w:tc>
       </w:tr>
       <w:tr>
-        <w:tblPrEx>
-          <w:tblCellMar>
-            <w:top w:w="0" w:type="dxa"/>
-            <w:bottom w:w="0" w:type="dxa"/>
-          </w:tblCellMar>
-        </w:tblPrEx>
         <w:trPr>
           <w:trHeight w:val="315"/>
         </w:trPr>
@@ -1870,12 +1849,6 @@
         </w:tc>
       </w:tr>
       <w:tr>
-        <w:tblPrEx>
-          <w:tblCellMar>
-            <w:top w:w="0" w:type="dxa"/>
-            <w:bottom w:w="0" w:type="dxa"/>
-          </w:tblCellMar>
-        </w:tblPrEx>
         <w:trPr>
           <w:trHeight w:val="315"/>
         </w:trPr>
@@ -1907,7 +1880,7 @@
                 <w:sz w:val="20"/>
                 <w:szCs w:val="20"/>
               </w:rPr>
-              <w:t>R28</w:t>
+              <w:t>R29</w:t>
             </w:r>
           </w:p>
         </w:tc>
@@ -1971,7 +1944,7 @@
                 <w:sz w:val="20"/>
                 <w:szCs w:val="20"/>
               </w:rPr>
-              <w:t>10k 1/8W</w:t>
+              <w:t>47k 1/8W</w:t>
             </w:r>
           </w:p>
         </w:tc>
@@ -2041,12 +2014,6 @@
         </w:tc>
       </w:tr>
       <w:tr>
-        <w:tblPrEx>
-          <w:tblCellMar>
-            <w:top w:w="0" w:type="dxa"/>
-            <w:bottom w:w="0" w:type="dxa"/>
-          </w:tblCellMar>
-        </w:tblPrEx>
         <w:trPr>
           <w:trHeight w:val="315"/>
         </w:trPr>
@@ -2078,7 +2045,7 @@
                 <w:sz w:val="20"/>
                 <w:szCs w:val="20"/>
               </w:rPr>
-              <w:t>R29</w:t>
+              <w:t>F41</w:t>
             </w:r>
           </w:p>
         </w:tc>
@@ -2110,7 +2077,7 @@
                 <w:sz w:val="20"/>
                 <w:szCs w:val="20"/>
               </w:rPr>
-              <w:t>Resistencia</w:t>
+              <w:t>Fusible</w:t>
             </w:r>
           </w:p>
         </w:tc>
@@ -2142,7 +2109,7 @@
                 <w:sz w:val="20"/>
                 <w:szCs w:val="20"/>
               </w:rPr>
-              <w:t>47k 1/8W</w:t>
+              <w:t>100mA</w:t>
             </w:r>
           </w:p>
         </w:tc>
@@ -2212,12 +2179,6 @@
         </w:tc>
       </w:tr>
       <w:tr>
-        <w:tblPrEx>
-          <w:tblCellMar>
-            <w:top w:w="0" w:type="dxa"/>
-            <w:bottom w:w="0" w:type="dxa"/>
-          </w:tblCellMar>
-        </w:tblPrEx>
         <w:trPr>
           <w:trHeight w:val="315"/>
         </w:trPr>
@@ -2249,7 +2210,15 @@
                 <w:sz w:val="20"/>
                 <w:szCs w:val="20"/>
               </w:rPr>
-              <w:t>F41</w:t>
+              <w:t>C2</w:t>
+            </w:r>
+            <w:r>
+              <w:rPr>
+                <w:color w:val="000000"/>
+                <w:sz w:val="20"/>
+                <w:szCs w:val="20"/>
+              </w:rPr>
+              <w:t>6</w:t>
             </w:r>
           </w:p>
         </w:tc>
@@ -2281,7 +2250,7 @@
                 <w:sz w:val="20"/>
                 <w:szCs w:val="20"/>
               </w:rPr>
-              <w:t>Fusible</w:t>
+              <w:t>Capacitor</w:t>
             </w:r>
           </w:p>
         </w:tc>
@@ -2313,7 +2282,7 @@
                 <w:sz w:val="20"/>
                 <w:szCs w:val="20"/>
               </w:rPr>
-              <w:t>100mA</w:t>
+              <w:t>3.3pF</w:t>
             </w:r>
           </w:p>
         </w:tc>
@@ -2383,12 +2352,6 @@
         </w:tc>
       </w:tr>
       <w:tr>
-        <w:tblPrEx>
-          <w:tblCellMar>
-            <w:top w:w="0" w:type="dxa"/>
-            <w:bottom w:w="0" w:type="dxa"/>
-          </w:tblCellMar>
-        </w:tblPrEx>
         <w:trPr>
           <w:trHeight w:val="315"/>
         </w:trPr>
@@ -2420,7 +2383,7 @@
                 <w:sz w:val="20"/>
                 <w:szCs w:val="20"/>
               </w:rPr>
-              <w:t>C21</w:t>
+              <w:t>C22</w:t>
             </w:r>
           </w:p>
         </w:tc>
@@ -2484,7 +2447,7 @@
                 <w:sz w:val="20"/>
                 <w:szCs w:val="20"/>
               </w:rPr>
-              <w:t>3.3pF</w:t>
+              <w:t>10pF</w:t>
             </w:r>
           </w:p>
         </w:tc>
@@ -2554,12 +2517,6 @@
         </w:tc>
       </w:tr>
       <w:tr>
-        <w:tblPrEx>
-          <w:tblCellMar>
-            <w:top w:w="0" w:type="dxa"/>
-            <w:bottom w:w="0" w:type="dxa"/>
-          </w:tblCellMar>
-        </w:tblPrEx>
         <w:trPr>
           <w:trHeight w:val="315"/>
         </w:trPr>
@@ -2591,7 +2548,7 @@
                 <w:sz w:val="20"/>
                 <w:szCs w:val="20"/>
               </w:rPr>
-              <w:t>C22</w:t>
+              <w:t>C23</w:t>
             </w:r>
           </w:p>
         </w:tc>
@@ -2655,7 +2612,7 @@
                 <w:sz w:val="20"/>
                 <w:szCs w:val="20"/>
               </w:rPr>
-              <w:t>10pF</w:t>
+              <w:t>220nF</w:t>
             </w:r>
           </w:p>
         </w:tc>
@@ -2725,12 +2682,6 @@
         </w:tc>
       </w:tr>
       <w:tr>
-        <w:tblPrEx>
-          <w:tblCellMar>
-            <w:top w:w="0" w:type="dxa"/>
-            <w:bottom w:w="0" w:type="dxa"/>
-          </w:tblCellMar>
-        </w:tblPrEx>
         <w:trPr>
           <w:trHeight w:val="315"/>
         </w:trPr>
@@ -2762,7 +2713,7 @@
                 <w:sz w:val="20"/>
                 <w:szCs w:val="20"/>
               </w:rPr>
-              <w:t>C23</w:t>
+              <w:t>C24</w:t>
             </w:r>
           </w:p>
         </w:tc>
@@ -2896,12 +2847,6 @@
         </w:tc>
       </w:tr>
       <w:tr>
-        <w:tblPrEx>
-          <w:tblCellMar>
-            <w:top w:w="0" w:type="dxa"/>
-            <w:bottom w:w="0" w:type="dxa"/>
-          </w:tblCellMar>
-        </w:tblPrEx>
         <w:trPr>
           <w:trHeight w:val="315"/>
         </w:trPr>
@@ -2933,7 +2878,7 @@
                 <w:sz w:val="20"/>
                 <w:szCs w:val="20"/>
               </w:rPr>
-              <w:t>C24</w:t>
+              <w:t>C25</w:t>
             </w:r>
           </w:p>
         </w:tc>
@@ -3067,12 +3012,6 @@
         </w:tc>
       </w:tr>
       <w:tr>
-        <w:tblPrEx>
-          <w:tblCellMar>
-            <w:top w:w="0" w:type="dxa"/>
-            <w:bottom w:w="0" w:type="dxa"/>
-          </w:tblCellMar>
-        </w:tblPrEx>
         <w:trPr>
           <w:trHeight w:val="315"/>
         </w:trPr>
@@ -3097,14 +3036,19 @@
             <w:pPr>
               <w:pStyle w:val="Standard"/>
               <w:widowControl w:val="0"/>
-            </w:pPr>
-            <w:r>
-              <w:rPr>
-                <w:color w:val="000000"/>
-                <w:sz w:val="20"/>
-                <w:szCs w:val="20"/>
-              </w:rPr>
-              <w:t>C25</w:t>
+              <w:rPr>
+                <w:color w:val="000000"/>
+                <w:sz w:val="20"/>
+                <w:szCs w:val="20"/>
+              </w:rPr>
+            </w:pPr>
+            <w:r>
+              <w:rPr>
+                <w:color w:val="000000"/>
+                <w:sz w:val="20"/>
+                <w:szCs w:val="20"/>
+              </w:rPr>
+              <w:t>D21</w:t>
             </w:r>
           </w:p>
         </w:tc>
@@ -3129,14 +3073,19 @@
             <w:pPr>
               <w:pStyle w:val="Standard"/>
               <w:widowControl w:val="0"/>
-            </w:pPr>
-            <w:r>
-              <w:rPr>
-                <w:color w:val="000000"/>
-                <w:sz w:val="20"/>
-                <w:szCs w:val="20"/>
-              </w:rPr>
-              <w:t>Capacitor</w:t>
+              <w:rPr>
+                <w:color w:val="000000"/>
+                <w:sz w:val="20"/>
+                <w:szCs w:val="20"/>
+              </w:rPr>
+            </w:pPr>
+            <w:r>
+              <w:rPr>
+                <w:color w:val="000000"/>
+                <w:sz w:val="20"/>
+                <w:szCs w:val="20"/>
+              </w:rPr>
+              <w:t>Diodo</w:t>
             </w:r>
           </w:p>
         </w:tc>
@@ -3161,14 +3110,19 @@
             <w:pPr>
               <w:pStyle w:val="Standard"/>
               <w:widowControl w:val="0"/>
-            </w:pPr>
-            <w:r>
-              <w:rPr>
-                <w:color w:val="000000"/>
-                <w:sz w:val="20"/>
-                <w:szCs w:val="20"/>
-              </w:rPr>
-              <w:t>220nF</w:t>
+              <w:rPr>
+                <w:color w:val="000000"/>
+                <w:sz w:val="20"/>
+                <w:szCs w:val="20"/>
+              </w:rPr>
+            </w:pPr>
+            <w:r>
+              <w:rPr>
+                <w:color w:val="000000"/>
+                <w:sz w:val="20"/>
+                <w:szCs w:val="20"/>
+              </w:rPr>
+              <w:t>1N4148 SMD</w:t>
             </w:r>
           </w:p>
         </w:tc>
@@ -3193,6 +3147,11 @@
             <w:pPr>
               <w:pStyle w:val="Standard"/>
               <w:widowControl w:val="0"/>
+              <w:rPr>
+                <w:color w:val="000000"/>
+                <w:sz w:val="20"/>
+                <w:szCs w:val="20"/>
+              </w:rPr>
             </w:pPr>
             <w:r>
               <w:rPr>
@@ -3225,15 +3184,194 @@
             <w:pPr>
               <w:pStyle w:val="Standard"/>
               <w:widowControl w:val="0"/>
-            </w:pPr>
-            <w:r>
-              <w:rPr>
-                <w:color w:val="000000"/>
-                <w:sz w:val="20"/>
-                <w:szCs w:val="20"/>
-              </w:rPr>
-              <w:t>1206</w:t>
-            </w:r>
+              <w:rPr>
+                <w:color w:val="000000"/>
+                <w:sz w:val="20"/>
+                <w:szCs w:val="20"/>
+              </w:rPr>
+            </w:pPr>
+          </w:p>
+        </w:tc>
+      </w:tr>
+      <w:tr>
+        <w:trPr>
+          <w:trHeight w:val="315"/>
+        </w:trPr>
+        <w:tc>
+          <w:tcPr>
+            <w:tcW w:w="1518" w:type="dxa"/>
+            <w:tcBorders>
+              <w:top w:val="single" w:sz="4" w:space="0" w:color="000000"/>
+              <w:left w:val="single" w:sz="4" w:space="0" w:color="000000"/>
+              <w:bottom w:val="single" w:sz="4" w:space="0" w:color="000000"/>
+              <w:right w:val="single" w:sz="4" w:space="0" w:color="000000"/>
+            </w:tcBorders>
+            <w:tcMar>
+              <w:top w:w="0" w:type="dxa"/>
+              <w:left w:w="70" w:type="dxa"/>
+              <w:bottom w:w="0" w:type="dxa"/>
+              <w:right w:w="70" w:type="dxa"/>
+            </w:tcMar>
+            <w:vAlign w:val="center"/>
+          </w:tcPr>
+          <w:p>
+            <w:pPr>
+              <w:pStyle w:val="Standard"/>
+              <w:widowControl w:val="0"/>
+              <w:rPr>
+                <w:color w:val="000000"/>
+                <w:sz w:val="20"/>
+                <w:szCs w:val="20"/>
+              </w:rPr>
+            </w:pPr>
+            <w:r>
+              <w:rPr>
+                <w:color w:val="000000"/>
+                <w:sz w:val="20"/>
+                <w:szCs w:val="20"/>
+              </w:rPr>
+              <w:t>D22</w:t>
+            </w:r>
+          </w:p>
+        </w:tc>
+        <w:tc>
+          <w:tcPr>
+            <w:tcW w:w="1737" w:type="dxa"/>
+            <w:tcBorders>
+              <w:top w:val="single" w:sz="4" w:space="0" w:color="000000"/>
+              <w:left w:val="single" w:sz="4" w:space="0" w:color="000000"/>
+              <w:bottom w:val="single" w:sz="4" w:space="0" w:color="000000"/>
+              <w:right w:val="single" w:sz="4" w:space="0" w:color="000000"/>
+            </w:tcBorders>
+            <w:tcMar>
+              <w:top w:w="0" w:type="dxa"/>
+              <w:left w:w="70" w:type="dxa"/>
+              <w:bottom w:w="0" w:type="dxa"/>
+              <w:right w:w="70" w:type="dxa"/>
+            </w:tcMar>
+            <w:vAlign w:val="center"/>
+          </w:tcPr>
+          <w:p>
+            <w:pPr>
+              <w:pStyle w:val="Standard"/>
+              <w:widowControl w:val="0"/>
+              <w:rPr>
+                <w:color w:val="000000"/>
+                <w:sz w:val="20"/>
+                <w:szCs w:val="20"/>
+              </w:rPr>
+            </w:pPr>
+            <w:r>
+              <w:rPr>
+                <w:color w:val="000000"/>
+                <w:sz w:val="20"/>
+                <w:szCs w:val="20"/>
+              </w:rPr>
+              <w:t>Diodo</w:t>
+            </w:r>
+          </w:p>
+        </w:tc>
+        <w:tc>
+          <w:tcPr>
+            <w:tcW w:w="3260" w:type="dxa"/>
+            <w:tcBorders>
+              <w:top w:val="single" w:sz="4" w:space="0" w:color="000000"/>
+              <w:left w:val="single" w:sz="4" w:space="0" w:color="000000"/>
+              <w:bottom w:val="single" w:sz="4" w:space="0" w:color="000000"/>
+              <w:right w:val="single" w:sz="4" w:space="0" w:color="000000"/>
+            </w:tcBorders>
+            <w:tcMar>
+              <w:top w:w="0" w:type="dxa"/>
+              <w:left w:w="70" w:type="dxa"/>
+              <w:bottom w:w="0" w:type="dxa"/>
+              <w:right w:w="70" w:type="dxa"/>
+            </w:tcMar>
+            <w:vAlign w:val="center"/>
+          </w:tcPr>
+          <w:p>
+            <w:pPr>
+              <w:pStyle w:val="Standard"/>
+              <w:widowControl w:val="0"/>
+              <w:rPr>
+                <w:color w:val="000000"/>
+                <w:sz w:val="20"/>
+                <w:szCs w:val="20"/>
+              </w:rPr>
+            </w:pPr>
+            <w:r>
+              <w:rPr>
+                <w:color w:val="000000"/>
+                <w:sz w:val="20"/>
+                <w:szCs w:val="20"/>
+              </w:rPr>
+              <w:t>1N4148 SMD</w:t>
+            </w:r>
+          </w:p>
+        </w:tc>
+        <w:tc>
+          <w:tcPr>
+            <w:tcW w:w="992" w:type="dxa"/>
+            <w:tcBorders>
+              <w:top w:val="single" w:sz="4" w:space="0" w:color="000000"/>
+              <w:left w:val="single" w:sz="4" w:space="0" w:color="000000"/>
+              <w:bottom w:val="single" w:sz="4" w:space="0" w:color="000000"/>
+              <w:right w:val="single" w:sz="4" w:space="0" w:color="000000"/>
+            </w:tcBorders>
+            <w:tcMar>
+              <w:top w:w="0" w:type="dxa"/>
+              <w:left w:w="70" w:type="dxa"/>
+              <w:bottom w:w="0" w:type="dxa"/>
+              <w:right w:w="70" w:type="dxa"/>
+            </w:tcMar>
+            <w:vAlign w:val="center"/>
+          </w:tcPr>
+          <w:p>
+            <w:pPr>
+              <w:pStyle w:val="Standard"/>
+              <w:widowControl w:val="0"/>
+              <w:rPr>
+                <w:color w:val="000000"/>
+                <w:sz w:val="20"/>
+                <w:szCs w:val="20"/>
+              </w:rPr>
+            </w:pPr>
+            <w:r>
+              <w:rPr>
+                <w:color w:val="000000"/>
+                <w:sz w:val="20"/>
+                <w:szCs w:val="20"/>
+              </w:rPr>
+              <w:t>SMD</w:t>
+            </w:r>
+          </w:p>
+        </w:tc>
+        <w:tc>
+          <w:tcPr>
+            <w:tcW w:w="908" w:type="dxa"/>
+            <w:tcBorders>
+              <w:top w:val="single" w:sz="4" w:space="0" w:color="000000"/>
+              <w:left w:val="single" w:sz="4" w:space="0" w:color="000000"/>
+              <w:bottom w:val="single" w:sz="4" w:space="0" w:color="000000"/>
+              <w:right w:val="single" w:sz="4" w:space="0" w:color="000000"/>
+            </w:tcBorders>
+            <w:tcMar>
+              <w:top w:w="0" w:type="dxa"/>
+              <w:left w:w="70" w:type="dxa"/>
+              <w:bottom w:w="0" w:type="dxa"/>
+              <w:right w:w="70" w:type="dxa"/>
+            </w:tcMar>
+            <w:vAlign w:val="center"/>
+          </w:tcPr>
+          <w:p>
+            <w:pPr>
+              <w:pStyle w:val="Standard"/>
+              <w:widowControl w:val="0"/>
+              <w:rPr>
+                <w:color w:val="000000"/>
+                <w:sz w:val="20"/>
+                <w:szCs w:val="20"/>
+              </w:rPr>
+            </w:pPr>
           </w:p>
         </w:tc>
       </w:tr>
@@ -3747,7 +3885,6 @@
   </w:num>
   <w:num w:numId="5" w16cid:durableId="784471610">
     <w:abstractNumId w:val="3"/>
-    <w:lvlOverride w:ilvl="0"/>
   </w:num>
 </w:numbering>
 </file>

</xml_diff>